<commit_message>
added React Router 6
</commit_message>
<xml_diff>
--- a/docs/Ideas.docx
+++ b/docs/Ideas.docx
@@ -4,6 +4,60 @@
   <w:body>
     <w:p>
       <w:r>
+        <w:t>Pages:</w:t>
+      </w:r>
+    </w:p>
+    <w:p>
+      <w:pPr>
+        <w:pStyle w:val="ListParagraph"/>
+        <w:numPr>
+          <w:ilvl w:val="0"/>
+          <w:numId w:val="3"/>
+        </w:numPr>
+      </w:pPr>
+      <w:r>
+        <w:t>Homepage</w:t>
+      </w:r>
+    </w:p>
+    <w:p>
+      <w:pPr>
+        <w:pStyle w:val="ListParagraph"/>
+        <w:numPr>
+          <w:ilvl w:val="0"/>
+          <w:numId w:val="3"/>
+        </w:numPr>
+      </w:pPr>
+      <w:r>
+        <w:t>About</w:t>
+      </w:r>
+    </w:p>
+    <w:p>
+      <w:pPr>
+        <w:pStyle w:val="ListParagraph"/>
+        <w:numPr>
+          <w:ilvl w:val="0"/>
+          <w:numId w:val="3"/>
+        </w:numPr>
+      </w:pPr>
+      <w:r>
+        <w:t>Product page</w:t>
+      </w:r>
+    </w:p>
+    <w:p>
+      <w:pPr>
+        <w:pStyle w:val="ListParagraph"/>
+        <w:numPr>
+          <w:ilvl w:val="0"/>
+          <w:numId w:val="3"/>
+        </w:numPr>
+      </w:pPr>
+      <w:r>
+        <w:t>Admin</w:t>
+      </w:r>
+    </w:p>
+    <w:p/>
+    <w:p>
+      <w:r>
         <w:t>Homepage components:</w:t>
       </w:r>
     </w:p>
@@ -151,6 +205,21 @@
         </w:numPr>
       </w:pPr>
       <w:r>
+        <w:t>ID</w:t>
+      </w:r>
+      <w:r>
+        <w:t>: long</w:t>
+      </w:r>
+    </w:p>
+    <w:p>
+      <w:pPr>
+        <w:pStyle w:val="ListParagraph"/>
+        <w:numPr>
+          <w:ilvl w:val="0"/>
+          <w:numId w:val="1"/>
+        </w:numPr>
+      </w:pPr>
+      <w:r>
         <w:t>Name: string</w:t>
       </w:r>
     </w:p>
@@ -237,9 +306,11 @@
       <w:r>
         <w:t>Options</w:t>
       </w:r>
+      <w:proofErr w:type="gramStart"/>
       <w:r>
         <w:t>: ?</w:t>
       </w:r>
+      <w:proofErr w:type="gramEnd"/>
     </w:p>
     <w:p>
       <w:pPr>
@@ -266,6 +337,230 @@
 <file path=word/numbering.xml><?xml version="1.0" encoding="utf-8"?>
 <w:numbering xmlns:wpc="http://schemas.microsoft.com/office/word/2010/wordprocessingCanvas" xmlns:cx="http://schemas.microsoft.com/office/drawing/2014/chartex" xmlns:cx1="http://schemas.microsoft.com/office/drawing/2015/9/8/chartex" xmlns:cx2="http://schemas.microsoft.com/office/drawing/2015/10/21/chartex" xmlns:cx3="http://schemas.microsoft.com/office/drawing/2016/5/9/chartex" xmlns:cx4="http://schemas.microsoft.com/office/drawing/2016/5/10/chartex" xmlns:cx5="http://schemas.microsoft.com/office/drawing/2016/5/11/chartex" xmlns:cx6="http://schemas.microsoft.com/office/drawing/2016/5/12/chartex" xmlns:cx7="http://schemas.microsoft.com/office/drawing/2016/5/13/chartex" xmlns:cx8="http://schemas.microsoft.com/office/drawing/2016/5/14/chartex" xmlns:mc="http://schemas.openxmlformats.org/markup-compatibility/2006" xmlns:aink="http://schemas.microsoft.com/office/drawing/2016/ink" xmlns:am3d="http://schemas.microsoft.com/office/drawing/2017/model3d" xmlns:o="urn:schemas-microsoft-com:office:office" xmlns:r="http://schemas.openxmlformats.org/officeDocument/2006/relationships" xmlns:m="http://schemas.openxmlformats.org/officeDocument/2006/math" xmlns:v="urn:schemas-microsoft-com:vml" xmlns:wp14="http://schemas.microsoft.com/office/word/2010/wordprocessingDrawing" xmlns:wp="http://schemas.openxmlformats.org/drawingml/2006/wordprocessingDrawing" xmlns:w10="urn:schemas-microsoft-com:office:word" xmlns:w="http://schemas.openxmlformats.org/wordprocessingml/2006/main" xmlns:w14="http://schemas.microsoft.com/office/word/2010/wordml" xmlns:w15="http://schemas.microsoft.com/office/word/2012/wordml" xmlns:w16cex="http://schemas.microsoft.com/office/word/2018/wordml/cex" xmlns:w16cid="http://schemas.microsoft.com/office/word/2016/wordml/cid" xmlns:w16="http://schemas.microsoft.com/office/word/2018/wordml" xmlns:w16se="http://schemas.microsoft.com/office/word/2015/wordml/symex" xmlns:wpg="http://schemas.microsoft.com/office/word/2010/wordprocessingGroup" xmlns:wpi="http://schemas.microsoft.com/office/word/2010/wordprocessingInk" xmlns:wne="http://schemas.microsoft.com/office/word/2006/wordml" xmlns:wps="http://schemas.microsoft.com/office/word/2010/wordprocessingShape" mc:Ignorable="w14 w15 w16se w16cid w16 w16cex wp14">
   <w:abstractNum w:abstractNumId="0" w15:restartNumberingAfterBreak="0">
+    <w:nsid w:val="07207504"/>
+    <w:multiLevelType w:val="hybridMultilevel"/>
+    <w:tmpl w:val="1526B93E"/>
+    <w:lvl w:ilvl="0" w:tplc="68DC589E">
+      <w:numFmt w:val="bullet"/>
+      <w:lvlText w:val="-"/>
+      <w:lvlJc w:val="left"/>
+      <w:pPr>
+        <w:ind w:left="720" w:hanging="360"/>
+      </w:pPr>
+      <w:rPr>
+        <w:rFonts w:ascii="Cambria" w:eastAsiaTheme="minorEastAsia" w:hAnsi="Cambria" w:cstheme="minorBidi" w:hint="default"/>
+      </w:rPr>
+    </w:lvl>
+    <w:lvl w:ilvl="1" w:tplc="04090003" w:tentative="1">
+      <w:start w:val="1"/>
+      <w:numFmt w:val="bullet"/>
+      <w:lvlText w:val="o"/>
+      <w:lvlJc w:val="left"/>
+      <w:pPr>
+        <w:ind w:left="1440" w:hanging="360"/>
+      </w:pPr>
+      <w:rPr>
+        <w:rFonts w:ascii="Courier New" w:hAnsi="Courier New" w:cs="Courier New" w:hint="default"/>
+      </w:rPr>
+    </w:lvl>
+    <w:lvl w:ilvl="2" w:tplc="04090005" w:tentative="1">
+      <w:start w:val="1"/>
+      <w:numFmt w:val="bullet"/>
+      <w:lvlText w:val=""/>
+      <w:lvlJc w:val="left"/>
+      <w:pPr>
+        <w:ind w:left="2160" w:hanging="360"/>
+      </w:pPr>
+      <w:rPr>
+        <w:rFonts w:ascii="Wingdings" w:hAnsi="Wingdings" w:hint="default"/>
+      </w:rPr>
+    </w:lvl>
+    <w:lvl w:ilvl="3" w:tplc="04090001" w:tentative="1">
+      <w:start w:val="1"/>
+      <w:numFmt w:val="bullet"/>
+      <w:lvlText w:val=""/>
+      <w:lvlJc w:val="left"/>
+      <w:pPr>
+        <w:ind w:left="2880" w:hanging="360"/>
+      </w:pPr>
+      <w:rPr>
+        <w:rFonts w:ascii="Symbol" w:hAnsi="Symbol" w:hint="default"/>
+      </w:rPr>
+    </w:lvl>
+    <w:lvl w:ilvl="4" w:tplc="04090003" w:tentative="1">
+      <w:start w:val="1"/>
+      <w:numFmt w:val="bullet"/>
+      <w:lvlText w:val="o"/>
+      <w:lvlJc w:val="left"/>
+      <w:pPr>
+        <w:ind w:left="3600" w:hanging="360"/>
+      </w:pPr>
+      <w:rPr>
+        <w:rFonts w:ascii="Courier New" w:hAnsi="Courier New" w:cs="Courier New" w:hint="default"/>
+      </w:rPr>
+    </w:lvl>
+    <w:lvl w:ilvl="5" w:tplc="04090005" w:tentative="1">
+      <w:start w:val="1"/>
+      <w:numFmt w:val="bullet"/>
+      <w:lvlText w:val=""/>
+      <w:lvlJc w:val="left"/>
+      <w:pPr>
+        <w:ind w:left="4320" w:hanging="360"/>
+      </w:pPr>
+      <w:rPr>
+        <w:rFonts w:ascii="Wingdings" w:hAnsi="Wingdings" w:hint="default"/>
+      </w:rPr>
+    </w:lvl>
+    <w:lvl w:ilvl="6" w:tplc="04090001" w:tentative="1">
+      <w:start w:val="1"/>
+      <w:numFmt w:val="bullet"/>
+      <w:lvlText w:val=""/>
+      <w:lvlJc w:val="left"/>
+      <w:pPr>
+        <w:ind w:left="5040" w:hanging="360"/>
+      </w:pPr>
+      <w:rPr>
+        <w:rFonts w:ascii="Symbol" w:hAnsi="Symbol" w:hint="default"/>
+      </w:rPr>
+    </w:lvl>
+    <w:lvl w:ilvl="7" w:tplc="04090003" w:tentative="1">
+      <w:start w:val="1"/>
+      <w:numFmt w:val="bullet"/>
+      <w:lvlText w:val="o"/>
+      <w:lvlJc w:val="left"/>
+      <w:pPr>
+        <w:ind w:left="5760" w:hanging="360"/>
+      </w:pPr>
+      <w:rPr>
+        <w:rFonts w:ascii="Courier New" w:hAnsi="Courier New" w:cs="Courier New" w:hint="default"/>
+      </w:rPr>
+    </w:lvl>
+    <w:lvl w:ilvl="8" w:tplc="04090005" w:tentative="1">
+      <w:start w:val="1"/>
+      <w:numFmt w:val="bullet"/>
+      <w:lvlText w:val=""/>
+      <w:lvlJc w:val="left"/>
+      <w:pPr>
+        <w:ind w:left="6480" w:hanging="360"/>
+      </w:pPr>
+      <w:rPr>
+        <w:rFonts w:ascii="Wingdings" w:hAnsi="Wingdings" w:hint="default"/>
+      </w:rPr>
+    </w:lvl>
+  </w:abstractNum>
+  <w:abstractNum w:abstractNumId="1" w15:restartNumberingAfterBreak="0">
+    <w:nsid w:val="0DB87EFC"/>
+    <w:multiLevelType w:val="hybridMultilevel"/>
+    <w:tmpl w:val="294E1F84"/>
+    <w:lvl w:ilvl="0" w:tplc="372ACD22">
+      <w:numFmt w:val="bullet"/>
+      <w:lvlText w:val="-"/>
+      <w:lvlJc w:val="left"/>
+      <w:pPr>
+        <w:ind w:left="1080" w:hanging="360"/>
+      </w:pPr>
+      <w:rPr>
+        <w:rFonts w:ascii="Cambria" w:eastAsiaTheme="minorEastAsia" w:hAnsi="Cambria" w:cstheme="minorBidi" w:hint="default"/>
+      </w:rPr>
+    </w:lvl>
+    <w:lvl w:ilvl="1" w:tplc="04090003" w:tentative="1">
+      <w:start w:val="1"/>
+      <w:numFmt w:val="bullet"/>
+      <w:lvlText w:val="o"/>
+      <w:lvlJc w:val="left"/>
+      <w:pPr>
+        <w:ind w:left="1800" w:hanging="360"/>
+      </w:pPr>
+      <w:rPr>
+        <w:rFonts w:ascii="Courier New" w:hAnsi="Courier New" w:cs="Courier New" w:hint="default"/>
+      </w:rPr>
+    </w:lvl>
+    <w:lvl w:ilvl="2" w:tplc="04090005" w:tentative="1">
+      <w:start w:val="1"/>
+      <w:numFmt w:val="bullet"/>
+      <w:lvlText w:val=""/>
+      <w:lvlJc w:val="left"/>
+      <w:pPr>
+        <w:ind w:left="2520" w:hanging="360"/>
+      </w:pPr>
+      <w:rPr>
+        <w:rFonts w:ascii="Wingdings" w:hAnsi="Wingdings" w:hint="default"/>
+      </w:rPr>
+    </w:lvl>
+    <w:lvl w:ilvl="3" w:tplc="04090001" w:tentative="1">
+      <w:start w:val="1"/>
+      <w:numFmt w:val="bullet"/>
+      <w:lvlText w:val=""/>
+      <w:lvlJc w:val="left"/>
+      <w:pPr>
+        <w:ind w:left="3240" w:hanging="360"/>
+      </w:pPr>
+      <w:rPr>
+        <w:rFonts w:ascii="Symbol" w:hAnsi="Symbol" w:hint="default"/>
+      </w:rPr>
+    </w:lvl>
+    <w:lvl w:ilvl="4" w:tplc="04090003" w:tentative="1">
+      <w:start w:val="1"/>
+      <w:numFmt w:val="bullet"/>
+      <w:lvlText w:val="o"/>
+      <w:lvlJc w:val="left"/>
+      <w:pPr>
+        <w:ind w:left="3960" w:hanging="360"/>
+      </w:pPr>
+      <w:rPr>
+        <w:rFonts w:ascii="Courier New" w:hAnsi="Courier New" w:cs="Courier New" w:hint="default"/>
+      </w:rPr>
+    </w:lvl>
+    <w:lvl w:ilvl="5" w:tplc="04090005" w:tentative="1">
+      <w:start w:val="1"/>
+      <w:numFmt w:val="bullet"/>
+      <w:lvlText w:val=""/>
+      <w:lvlJc w:val="left"/>
+      <w:pPr>
+        <w:ind w:left="4680" w:hanging="360"/>
+      </w:pPr>
+      <w:rPr>
+        <w:rFonts w:ascii="Wingdings" w:hAnsi="Wingdings" w:hint="default"/>
+      </w:rPr>
+    </w:lvl>
+    <w:lvl w:ilvl="6" w:tplc="04090001" w:tentative="1">
+      <w:start w:val="1"/>
+      <w:numFmt w:val="bullet"/>
+      <w:lvlText w:val=""/>
+      <w:lvlJc w:val="left"/>
+      <w:pPr>
+        <w:ind w:left="5400" w:hanging="360"/>
+      </w:pPr>
+      <w:rPr>
+        <w:rFonts w:ascii="Symbol" w:hAnsi="Symbol" w:hint="default"/>
+      </w:rPr>
+    </w:lvl>
+    <w:lvl w:ilvl="7" w:tplc="04090003" w:tentative="1">
+      <w:start w:val="1"/>
+      <w:numFmt w:val="bullet"/>
+      <w:lvlText w:val="o"/>
+      <w:lvlJc w:val="left"/>
+      <w:pPr>
+        <w:ind w:left="6120" w:hanging="360"/>
+      </w:pPr>
+      <w:rPr>
+        <w:rFonts w:ascii="Courier New" w:hAnsi="Courier New" w:cs="Courier New" w:hint="default"/>
+      </w:rPr>
+    </w:lvl>
+    <w:lvl w:ilvl="8" w:tplc="04090005" w:tentative="1">
+      <w:start w:val="1"/>
+      <w:numFmt w:val="bullet"/>
+      <w:lvlText w:val=""/>
+      <w:lvlJc w:val="left"/>
+      <w:pPr>
+        <w:ind w:left="6840" w:hanging="360"/>
+      </w:pPr>
+      <w:rPr>
+        <w:rFonts w:ascii="Wingdings" w:hAnsi="Wingdings" w:hint="default"/>
+      </w:rPr>
+    </w:lvl>
+  </w:abstractNum>
+  <w:abstractNum w:abstractNumId="2" w15:restartNumberingAfterBreak="0">
     <w:nsid w:val="4DCB34BB"/>
     <w:multiLevelType w:val="hybridMultilevel"/>
     <w:tmpl w:val="6FB887FC"/>
@@ -378,6 +673,12 @@
     </w:lvl>
   </w:abstractNum>
   <w:num w:numId="1">
+    <w:abstractNumId w:val="2"/>
+  </w:num>
+  <w:num w:numId="2">
+    <w:abstractNumId w:val="1"/>
+  </w:num>
+  <w:num w:numId="3">
     <w:abstractNumId w:val="0"/>
   </w:num>
 </w:numbering>
@@ -664,11 +965,6 @@
     <w:lsdException w:name="Book Title" w:uiPriority="33" w:qFormat="1"/>
     <w:lsdException w:name="Bibliography" w:semiHidden="1" w:uiPriority="37" w:unhideWhenUsed="1"/>
     <w:lsdException w:name="TOC Heading" w:semiHidden="1" w:uiPriority="39" w:unhideWhenUsed="1" w:qFormat="1"/>
-    <w:lsdException w:name="Plain Table 5" w:semiHidden="1" w:unhideWhenUsed="1"/>
-    <w:lsdException w:name="Grid Table Light" w:semiHidden="1" w:unhideWhenUsed="1"/>
-    <w:lsdException w:name="Grid Table 1 Light" w:semiHidden="1" w:unhideWhenUsed="1"/>
-    <w:lsdException w:name="Grid Table 2" w:semiHidden="1" w:unhideWhenUsed="1"/>
-    <w:lsdException w:name="Grid Table 3" w:semiHidden="1" w:unhideWhenUsed="1"/>
     <w:lsdException w:name="Grid Table 4" w:uiPriority="49"/>
     <w:lsdException w:name="Grid Table 5 Dark" w:uiPriority="50"/>
     <w:lsdException w:name="Grid Table 6 Colorful" w:uiPriority="51"/>

</xml_diff>

<commit_message>
Add new product form
</commit_message>
<xml_diff>
--- a/docs/Ideas.docx
+++ b/docs/Ideas.docx
@@ -151,30 +151,6 @@
         </w:numPr>
       </w:pPr>
       <w:r>
-        <w:t>Men’s wear</w:t>
-      </w:r>
-    </w:p>
-    <w:p>
-      <w:pPr>
-        <w:pStyle w:val="ListParagraph"/>
-        <w:numPr>
-          <w:ilvl w:val="0"/>
-          <w:numId w:val="1"/>
-        </w:numPr>
-      </w:pPr>
-      <w:r>
-        <w:t>Women’s wear</w:t>
-      </w:r>
-    </w:p>
-    <w:p>
-      <w:pPr>
-        <w:pStyle w:val="ListParagraph"/>
-        <w:numPr>
-          <w:ilvl w:val="0"/>
-          <w:numId w:val="1"/>
-        </w:numPr>
-      </w:pPr>
-      <w:r>
         <w:t>Cell phones</w:t>
       </w:r>
     </w:p>
@@ -187,7 +163,19 @@
         </w:numPr>
       </w:pPr>
       <w:r>
-        <w:t>(Books)</w:t>
+        <w:t>Books</w:t>
+      </w:r>
+    </w:p>
+    <w:p>
+      <w:pPr>
+        <w:pStyle w:val="ListParagraph"/>
+        <w:numPr>
+          <w:ilvl w:val="0"/>
+          <w:numId w:val="1"/>
+        </w:numPr>
+      </w:pPr>
+      <w:r>
+        <w:t>Watches</w:t>
       </w:r>
     </w:p>
     <w:p/>

</xml_diff>